<commit_message>
Feat: Add surat mutasi Fix: Double attendance, make loading and button disable after attendance
</commit_message>
<xml_diff>
--- a/oims/templates/docs/surat_mutasi.docx
+++ b/oims/templates/docs/surat_mutasi.docx
@@ -15,7 +15,7 @@
           <w:noProof/>
         </w:rPr>
         <w:drawing>
-          <wp:anchor distT="0" distB="0" distL="114300" distR="114300" simplePos="0" relativeHeight="251658240" behindDoc="0" locked="0" layoutInCell="1" allowOverlap="1" wp14:anchorId="763E7A06" wp14:editId="55DC3B14">
+          <wp:anchor distT="0" distB="0" distL="114300" distR="114300" simplePos="0" relativeHeight="251658240" behindDoc="0" locked="0" layoutInCell="1" allowOverlap="1" wp14:anchorId="32213867" wp14:editId="3F7D8B14">
             <wp:simplePos x="0" y="0"/>
             <wp:positionH relativeFrom="column">
               <wp:posOffset>-523875</wp:posOffset>
@@ -85,7 +85,7 @@
         <mc:AlternateContent>
           <mc:Choice Requires="wps">
             <w:drawing>
-              <wp:anchor distT="0" distB="0" distL="114300" distR="114300" simplePos="0" relativeHeight="251657216" behindDoc="0" locked="0" layoutInCell="0" allowOverlap="1" wp14:anchorId="7CD354B0" wp14:editId="5264EFC1">
+              <wp:anchor distT="0" distB="0" distL="114300" distR="114300" simplePos="0" relativeHeight="251657216" behindDoc="0" locked="0" layoutInCell="0" allowOverlap="1" wp14:anchorId="4E4D58EE" wp14:editId="08597410">
                 <wp:simplePos x="0" y="0"/>
                 <wp:positionH relativeFrom="column">
                   <wp:posOffset>476885</wp:posOffset>
@@ -96,7 +96,7 @@
                 <wp:extent cx="4297680" cy="433070"/>
                 <wp:effectExtent l="0" t="0" r="0" b="0"/>
                 <wp:wrapNone/>
-                <wp:docPr id="1739328878" name="Text Box 2"/>
+                <wp:docPr id="1555710058" name="Text Box 2"/>
                 <wp:cNvGraphicFramePr>
                   <a:graphicFrameLocks xmlns:a="http://schemas.openxmlformats.org/drawingml/2006/main"/>
                 </wp:cNvGraphicFramePr>
@@ -168,23 +168,13 @@
                               </w:rPr>
                               <w:t xml:space="preserve">No. </w:t>
                             </w:r>
-                            <w:proofErr w:type="gramStart"/>
                             <w:r>
                               <w:rPr>
                                 <w:rFonts w:ascii="Bookman Old Style" w:hAnsi="Bookman Old Style"/>
                                 <w:b w:val="0"/>
                                 <w:bCs/>
                               </w:rPr>
-                              <w:t>{{ no</w:t>
-                            </w:r>
-                            <w:proofErr w:type="gramEnd"/>
-                            <w:r>
-                              <w:rPr>
-                                <w:rFonts w:ascii="Bookman Old Style" w:hAnsi="Bookman Old Style"/>
-                                <w:b w:val="0"/>
-                                <w:bCs/>
-                              </w:rPr>
-                              <w:t>_surat }}</w:t>
+                              <w:t>{{ no_surat }}</w:t>
                             </w:r>
                           </w:p>
                         </w:txbxContent>
@@ -206,7 +196,7 @@
           </mc:Choice>
           <mc:Fallback>
             <w:pict>
-              <v:shapetype w14:anchorId="7CD354B0" id="_x0000_t202" coordsize="21600,21600" o:spt="202" path="m,l,21600r21600,l21600,xe">
+              <v:shapetype w14:anchorId="4E4D58EE" id="_x0000_t202" coordsize="21600,21600" o:spt="202" path="m,l,21600r21600,l21600,xe">
                 <v:stroke joinstyle="miter"/>
                 <v:path gradientshapeok="t" o:connecttype="rect"/>
               </v:shapetype>
@@ -398,37 +388,21 @@
           <w:rFonts w:ascii="Bookman Old Style" w:hAnsi="Bookman Old Style"/>
           <w:sz w:val="20"/>
         </w:rPr>
-        <w:t xml:space="preserve">Pelaksanaan kerja tersebut di atas dipandang perlu </w:t>
-      </w:r>
-      <w:proofErr w:type="gramStart"/>
+        <w:t xml:space="preserve">Pelaksanaan kerja tersebut di atas dipandang perlu untuk </w:t>
+      </w:r>
       <w:r>
         <w:rPr>
           <w:rFonts w:ascii="Bookman Old Style" w:hAnsi="Bookman Old Style"/>
           <w:sz w:val="20"/>
         </w:rPr>
-        <w:t xml:space="preserve">untuk </w:t>
+        <w:t xml:space="preserve"> </w:t>
       </w:r>
       <w:r>
         <w:rPr>
           <w:rFonts w:ascii="Bookman Old Style" w:hAnsi="Bookman Old Style"/>
           <w:sz w:val="20"/>
         </w:rPr>
-        <w:t xml:space="preserve"> </w:t>
-      </w:r>
-      <w:r>
-        <w:rPr>
-          <w:rFonts w:ascii="Bookman Old Style" w:hAnsi="Bookman Old Style"/>
-          <w:sz w:val="20"/>
-        </w:rPr>
-        <w:t>mengadakan</w:t>
-      </w:r>
-      <w:proofErr w:type="gramEnd"/>
-      <w:r>
-        <w:rPr>
-          <w:rFonts w:ascii="Bookman Old Style" w:hAnsi="Bookman Old Style"/>
-          <w:sz w:val="20"/>
-        </w:rPr>
-        <w:t xml:space="preserve"> pemindahan tugas</w:t>
+        <w:t>mengadakan pemindahan tugas</w:t>
       </w:r>
       <w:r>
         <w:rPr>
@@ -591,23 +565,13 @@
         </w:rPr>
         <w:t xml:space="preserve"> </w:t>
       </w:r>
-      <w:proofErr w:type="gramStart"/>
       <w:r>
         <w:rPr>
           <w:rFonts w:ascii="Bookman Old Style" w:hAnsi="Bookman Old Style"/>
           <w:b/>
           <w:bCs/>
         </w:rPr>
-        <w:t>{{ nama</w:t>
-      </w:r>
-      <w:proofErr w:type="gramEnd"/>
-      <w:r>
-        <w:rPr>
-          <w:rFonts w:ascii="Bookman Old Style" w:hAnsi="Bookman Old Style"/>
-          <w:b/>
-          <w:bCs/>
-        </w:rPr>
-        <w:t xml:space="preserve"> }}</w:t>
+        <w:t>{{ nama }}</w:t>
       </w:r>
     </w:p>
     <w:p>
@@ -634,19 +598,11 @@
         <w:tab/>
         <w:t xml:space="preserve">: </w:t>
       </w:r>
-      <w:proofErr w:type="gramStart"/>
-      <w:r>
-        <w:rPr>
-          <w:rFonts w:ascii="Bookman Old Style" w:hAnsi="Bookman Old Style"/>
-        </w:rPr>
-        <w:t>{{ nrp</w:t>
-      </w:r>
-      <w:proofErr w:type="gramEnd"/>
-      <w:r>
-        <w:rPr>
-          <w:rFonts w:ascii="Bookman Old Style" w:hAnsi="Bookman Old Style"/>
-        </w:rPr>
-        <w:t xml:space="preserve"> }}</w:t>
+      <w:r>
+        <w:rPr>
+          <w:rFonts w:ascii="Bookman Old Style" w:hAnsi="Bookman Old Style"/>
+        </w:rPr>
+        <w:t>{{ nrp }}</w:t>
       </w:r>
     </w:p>
     <w:p>
@@ -679,23 +635,13 @@
         </w:rPr>
         <w:t xml:space="preserve"> </w:t>
       </w:r>
-      <w:proofErr w:type="gramStart"/>
       <w:r>
         <w:rPr>
           <w:rFonts w:ascii="Bookman Old Style" w:hAnsi="Bookman Old Style"/>
           <w:i/>
           <w:iCs/>
         </w:rPr>
-        <w:t>{{ divisi</w:t>
-      </w:r>
-      <w:proofErr w:type="gramEnd"/>
-      <w:r>
-        <w:rPr>
-          <w:rFonts w:ascii="Bookman Old Style" w:hAnsi="Bookman Old Style"/>
-          <w:i/>
-          <w:iCs/>
-        </w:rPr>
-        <w:t xml:space="preserve"> }}</w:t>
+        <w:t>{{ divisi }}</w:t>
       </w:r>
     </w:p>
     <w:p>
@@ -728,23 +674,13 @@
         </w:rPr>
         <w:t xml:space="preserve"> </w:t>
       </w:r>
-      <w:proofErr w:type="gramStart"/>
       <w:r>
         <w:rPr>
           <w:rFonts w:ascii="Bookman Old Style" w:hAnsi="Bookman Old Style"/>
           <w:i/>
           <w:iCs/>
         </w:rPr>
-        <w:t>{{ jabatan</w:t>
-      </w:r>
-      <w:proofErr w:type="gramEnd"/>
-      <w:r>
-        <w:rPr>
-          <w:rFonts w:ascii="Bookman Old Style" w:hAnsi="Bookman Old Style"/>
-          <w:i/>
-          <w:iCs/>
-        </w:rPr>
-        <w:t xml:space="preserve"> }}</w:t>
+        <w:t>{{ jabatan }}</w:t>
       </w:r>
     </w:p>
     <w:p>
@@ -774,7 +710,6 @@
         <w:tab/>
         <w:t xml:space="preserve">: </w:t>
       </w:r>
-      <w:proofErr w:type="gramStart"/>
       <w:r>
         <w:rPr>
           <w:rStyle w:val="fontstyle01"/>
@@ -784,19 +719,7 @@
           <w:sz w:val="20"/>
           <w:szCs w:val="20"/>
         </w:rPr>
-        <w:t>{{ lokasi</w:t>
-      </w:r>
-      <w:proofErr w:type="gramEnd"/>
-      <w:r>
-        <w:rPr>
-          <w:rStyle w:val="fontstyle01"/>
-          <w:rFonts w:ascii="Bookman Old Style" w:hAnsi="Bookman Old Style"/>
-          <w:b w:val="0"/>
-          <w:bCs w:val="0"/>
-          <w:sz w:val="20"/>
-          <w:szCs w:val="20"/>
-        </w:rPr>
-        <w:t>_site_awal }}</w:t>
+        <w:t>{{ lokasi_site_awal }}</w:t>
       </w:r>
     </w:p>
     <w:p>
@@ -858,7 +781,7 @@
           <w:rFonts w:ascii="Bookman Old Style" w:hAnsi="Bookman Old Style"/>
           <w:u w:val="single"/>
         </w:rPr>
-        <w:t>2</w:t>
+        <w:t>{{ tanggal_mutasi }}</w:t>
       </w:r>
       <w:r>
         <w:rPr>
@@ -866,27 +789,6 @@
           <w:u w:val="single"/>
         </w:rPr>
         <w:t xml:space="preserve"> </w:t>
-      </w:r>
-      <w:r>
-        <w:rPr>
-          <w:rFonts w:ascii="Bookman Old Style" w:hAnsi="Bookman Old Style"/>
-          <w:u w:val="single"/>
-        </w:rPr>
-        <w:t>Okto</w:t>
-      </w:r>
-      <w:r>
-        <w:rPr>
-          <w:rFonts w:ascii="Bookman Old Style" w:hAnsi="Bookman Old Style"/>
-          <w:u w:val="single"/>
-        </w:rPr>
-        <w:t>ber</w:t>
-      </w:r>
-      <w:r>
-        <w:rPr>
-          <w:rFonts w:ascii="Bookman Old Style" w:hAnsi="Bookman Old Style"/>
-          <w:u w:val="single"/>
-        </w:rPr>
-        <w:t xml:space="preserve"> 2024 </w:t>
       </w:r>
       <w:r>
         <w:rPr>
@@ -920,7 +822,7 @@
         <w:rPr>
           <w:rFonts w:ascii="Bookman Old Style" w:hAnsi="Bookman Old Style"/>
         </w:rPr>
-        <w:t>Departemen</w:t>
+        <w:t>Divisi</w:t>
       </w:r>
       <w:r>
         <w:rPr>
@@ -940,16 +842,30 @@
         </w:rPr>
         <w:t xml:space="preserve"> </w:t>
       </w:r>
-      <w:proofErr w:type="gramStart"/>
       <w:r>
         <w:rPr>
           <w:rFonts w:ascii="Bookman Old Style" w:hAnsi="Bookman Old Style"/>
           <w:i/>
           <w:iCs/>
         </w:rPr>
-        <w:t>{{ departemen</w:t>
-      </w:r>
-      <w:proofErr w:type="gramEnd"/>
+        <w:t xml:space="preserve">{{ </w:t>
+      </w:r>
+      <w:r>
+        <w:rPr>
+          <w:rFonts w:ascii="Bookman Old Style" w:hAnsi="Bookman Old Style"/>
+          <w:i/>
+          <w:iCs/>
+        </w:rPr>
+        <w:t>ke_</w:t>
+      </w:r>
+      <w:r>
+        <w:rPr>
+          <w:rFonts w:ascii="Bookman Old Style" w:hAnsi="Bookman Old Style"/>
+          <w:i/>
+          <w:iCs/>
+        </w:rPr>
+        <w:t>divisi</w:t>
+      </w:r>
       <w:r>
         <w:rPr>
           <w:rFonts w:ascii="Bookman Old Style" w:hAnsi="Bookman Old Style"/>
@@ -994,23 +910,29 @@
         </w:rPr>
         <w:t xml:space="preserve"> </w:t>
       </w:r>
-      <w:proofErr w:type="gramStart"/>
       <w:r>
         <w:rPr>
           <w:rFonts w:ascii="Bookman Old Style" w:hAnsi="Bookman Old Style"/>
           <w:i/>
           <w:iCs/>
         </w:rPr>
-        <w:t>{{ jabatan</w:t>
-      </w:r>
-      <w:proofErr w:type="gramEnd"/>
+        <w:t xml:space="preserve">{{ </w:t>
+      </w:r>
       <w:r>
         <w:rPr>
           <w:rFonts w:ascii="Bookman Old Style" w:hAnsi="Bookman Old Style"/>
           <w:i/>
           <w:iCs/>
         </w:rPr>
-        <w:t xml:space="preserve"> }}</w:t>
+        <w:t>ke_</w:t>
+      </w:r>
+      <w:r>
+        <w:rPr>
+          <w:rFonts w:ascii="Bookman Old Style" w:hAnsi="Bookman Old Style"/>
+          <w:i/>
+          <w:iCs/>
+        </w:rPr>
+        <w:t>jabatan }}</w:t>
       </w:r>
     </w:p>
     <w:p>
@@ -1039,23 +961,13 @@
         <w:tab/>
         <w:t xml:space="preserve">: </w:t>
       </w:r>
-      <w:proofErr w:type="gramStart"/>
       <w:r>
         <w:rPr>
           <w:rFonts w:ascii="Bookman Old Style" w:hAnsi="Bookman Old Style"/>
           <w:i/>
           <w:iCs/>
         </w:rPr>
-        <w:t>{{ lokasi</w:t>
-      </w:r>
-      <w:proofErr w:type="gramEnd"/>
-      <w:r>
-        <w:rPr>
-          <w:rFonts w:ascii="Bookman Old Style" w:hAnsi="Bookman Old Style"/>
-          <w:i/>
-          <w:iCs/>
-        </w:rPr>
-        <w:t>_site_tujuan }}</w:t>
+        <w:t>{{ lokasi_site_tujuan }}</w:t>
       </w:r>
     </w:p>
     <w:p>
@@ -1150,19 +1062,11 @@
         </w:rPr>
         <w:t xml:space="preserve"> </w:t>
       </w:r>
-      <w:proofErr w:type="gramStart"/>
-      <w:r>
-        <w:rPr>
-          <w:rFonts w:ascii="Bookman Old Style" w:hAnsi="Bookman Old Style"/>
-        </w:rPr>
-        <w:t>{{ tanggal</w:t>
-      </w:r>
-      <w:proofErr w:type="gramEnd"/>
-      <w:r>
-        <w:rPr>
-          <w:rFonts w:ascii="Bookman Old Style" w:hAnsi="Bookman Old Style"/>
-        </w:rPr>
-        <w:t xml:space="preserve"> }}</w:t>
+      <w:r>
+        <w:rPr>
+          <w:rFonts w:ascii="Bookman Old Style" w:hAnsi="Bookman Old Style"/>
+        </w:rPr>
+        <w:t>{{ tanggal }}</w:t>
       </w:r>
     </w:p>
     <w:p>
@@ -1246,14 +1150,12 @@
           <w:rFonts w:ascii="Bookman Old Style" w:hAnsi="Bookman Old Style"/>
         </w:rPr>
       </w:pPr>
-      <w:proofErr w:type="gramStart"/>
       <w:r>
         <w:rPr>
           <w:rFonts w:ascii="Bookman Old Style" w:hAnsi="Bookman Old Style"/>
         </w:rPr>
         <w:t>Tembusan :</w:t>
       </w:r>
-      <w:proofErr w:type="gramEnd"/>
     </w:p>
     <w:p>
       <w:pPr>
@@ -1501,16 +1403,16 @@
       </w:rPr>
     </w:lvl>
   </w:abstractNum>
-  <w:num w:numId="1" w16cid:durableId="428811865">
+  <w:num w:numId="1" w16cid:durableId="1934703565">
     <w:abstractNumId w:val="0"/>
   </w:num>
-  <w:num w:numId="2" w16cid:durableId="1894580551">
+  <w:num w:numId="2" w16cid:durableId="1973826023">
     <w:abstractNumId w:val="2"/>
   </w:num>
-  <w:num w:numId="3" w16cid:durableId="505023101">
+  <w:num w:numId="3" w16cid:durableId="986279749">
     <w:abstractNumId w:val="3"/>
   </w:num>
-  <w:num w:numId="4" w16cid:durableId="271396597">
+  <w:num w:numId="4" w16cid:durableId="39519025">
     <w:abstractNumId w:val="1"/>
   </w:num>
 </w:numbering>
@@ -1929,7 +1831,9 @@
   </w:style>
   <w:style w:type="character" w:default="1" w:styleId="DefaultParagraphFont">
     <w:name w:val="Default Paragraph Font"/>
+    <w:uiPriority w:val="1"/>
     <w:semiHidden/>
+    <w:unhideWhenUsed/>
   </w:style>
   <w:style w:type="table" w:default="1" w:styleId="TableNormal">
     <w:name w:val="Normal Table"/>

</xml_diff>